<commit_message>
refactor(vignettes): store images where they can be pulled from both vignettes and informe.qmd AND adición de tablas de datos derivadas de creacion de mapas para añadir al informe para minimizar llamadas a MetaGES
</commit_message>
<xml_diff>
--- a/inst/reports/assets/templates/reference.docx
+++ b/inst/reports/assets/templates/reference.docx
@@ -10,7 +10,6 @@
         <w:t>CONTENIDO</w:t>
       </w:r>
     </w:p>
-    <w:p/>
     <w:p/>
     <w:p/>
     <w:p/>
@@ -386,7 +385,7 @@
     <w:lsdException w:name="Body Text Indent 2" w:semiHidden="1" w:unhideWhenUsed="1"/>
     <w:lsdException w:name="Body Text Indent 3" w:semiHidden="1" w:unhideWhenUsed="1"/>
     <w:lsdException w:name="Block Text" w:semiHidden="1" w:unhideWhenUsed="1"/>
-    <w:lsdException w:name="Hyperlink" w:semiHidden="1" w:unhideWhenUsed="1"/>
+    <w:lsdException w:name="Hyperlink" w:semiHidden="1" w:unhideWhenUsed="1" w:qFormat="1"/>
     <w:lsdException w:name="FollowedHyperlink" w:semiHidden="1" w:unhideWhenUsed="1"/>
     <w:lsdException w:name="Strong" w:uiPriority="22" w:qFormat="1"/>
     <w:lsdException w:name="Emphasis" w:uiPriority="20" w:qFormat="1"/>
@@ -681,6 +680,7 @@
   <w:style w:type="paragraph" w:default="1" w:styleId="Normal">
     <w:name w:val="Normal"/>
     <w:qFormat/>
+    <w:rsid w:val="00A549FB"/>
   </w:style>
   <w:style w:type="paragraph" w:styleId="Ttulo1">
     <w:name w:val="heading 1"/>
@@ -1260,6 +1260,42 @@
         <w:insideV w:val="single" w:sz="4" w:space="0" w:color="auto"/>
       </w:tblBorders>
     </w:tblPr>
+  </w:style>
+  <w:style w:type="character" w:styleId="Hipervnculo">
+    <w:name w:val="Hyperlink"/>
+    <w:basedOn w:val="Fuentedeprrafopredeter"/>
+    <w:uiPriority w:val="99"/>
+    <w:unhideWhenUsed/>
+    <w:qFormat/>
+    <w:rsid w:val="00A549FB"/>
+    <w:rPr>
+      <w:color w:val="467886" w:themeColor="hyperlink"/>
+      <w:u w:val="single"/>
+    </w:rPr>
+  </w:style>
+  <w:style w:type="character" w:styleId="Mencinsinresolver">
+    <w:name w:val="Unresolved Mention"/>
+    <w:basedOn w:val="Fuentedeprrafopredeter"/>
+    <w:uiPriority w:val="99"/>
+    <w:semiHidden/>
+    <w:unhideWhenUsed/>
+    <w:rsid w:val="003C088C"/>
+    <w:rPr>
+      <w:color w:val="605E5C"/>
+      <w:shd w:val="clear" w:color="auto" w:fill="E1DFDD"/>
+    </w:rPr>
+  </w:style>
+  <w:style w:type="character" w:styleId="Hipervnculovisitado">
+    <w:name w:val="FollowedHyperlink"/>
+    <w:basedOn w:val="Fuentedeprrafopredeter"/>
+    <w:uiPriority w:val="99"/>
+    <w:semiHidden/>
+    <w:unhideWhenUsed/>
+    <w:rsid w:val="003C088C"/>
+    <w:rPr>
+      <w:color w:val="96607D" w:themeColor="followedHyperlink"/>
+      <w:u w:val="single"/>
+    </w:rPr>
   </w:style>
 </w:styles>
 </file>

</xml_diff>